<commit_message>
Created method which allows a coach to enter a team into a tournament which is shown on the individual entry junction table
</commit_message>
<xml_diff>
--- a/Charlie_User_Stories.docx
+++ b/Charlie_User_Stories.docx
@@ -212,64 +212,76 @@
         </w:rPr>
         <w:t>As a judge, I would like to be able to view tournament details including entries</w:t>
       </w:r>
+    </w:p>
+    <w:p>
+      <w:r>
+        <w:t>(</w:t>
+      </w:r>
+      <w:r>
+        <w:t>5</w:t>
+      </w:r>
+      <w:r>
+        <w:t xml:space="preserve"> points) </w:t>
+      </w:r>
+      <w:r>
+        <w:t>As a judge, I would like to be able to receive an email informing me which time I am judging, the room, and which teams</w:t>
+      </w:r>
+      <w:r>
+        <w:t>, using an Email API</w:t>
+      </w:r>
+    </w:p>
+    <w:p>
+      <w:r>
+        <w:t xml:space="preserve">(5 points) </w:t>
+      </w:r>
+      <w:r>
+        <w:t>As a judge, I would like to be able to submit a ballot at the conclusion of a debate informing the tournament director which team won, assigning speaker points, and giving a quick reason I voted the way I did</w:t>
+      </w:r>
+    </w:p>
+    <w:p>
+      <w:pPr>
+        <w:rPr>
+          <w:b/>
+          <w:bCs/>
+        </w:rPr>
+      </w:pPr>
+      <w:r>
+        <w:rPr>
+          <w:b/>
+          <w:bCs/>
+        </w:rPr>
+        <w:t>Coach</w:t>
+      </w:r>
+    </w:p>
+    <w:p>
+      <w:r>
+        <w:rPr>
+          <w:highlight w:val="green"/>
+        </w:rPr>
+        <w:t xml:space="preserve">(2 points) </w:t>
+      </w:r>
+      <w:r>
+        <w:rPr>
+          <w:highlight w:val="green"/>
+        </w:rPr>
+        <w:t>As a coach, I would like to create a roster of debaters</w:t>
+      </w:r>
+    </w:p>
+    <w:p>
+      <w:r>
+        <w:rPr>
+          <w:highlight w:val="green"/>
+        </w:rPr>
+        <w:t xml:space="preserve">(2 points) </w:t>
+      </w:r>
+      <w:r>
+        <w:rPr>
+          <w:highlight w:val="green"/>
+        </w:rPr>
+        <w:t>As a coach, I would like to be able to enter teams of two debaters into a tournament</w:t>
+      </w:r>
       <w:bookmarkStart w:id="0" w:name="_GoBack"/>
       <w:bookmarkEnd w:id="0"/>
-    </w:p>
-    <w:p>
-      <w:r>
-        <w:t>(</w:t>
-      </w:r>
-      <w:r>
-        <w:t>5</w:t>
-      </w:r>
-      <w:r>
-        <w:t xml:space="preserve"> points) </w:t>
-      </w:r>
-      <w:r>
-        <w:t>As a judge, I would like to be able to receive an email informing me which time I am judging, the room, and which teams</w:t>
-      </w:r>
-      <w:r>
-        <w:t>, using an Email API</w:t>
-      </w:r>
-    </w:p>
-    <w:p>
-      <w:r>
-        <w:t xml:space="preserve">(5 points) </w:t>
-      </w:r>
-      <w:r>
-        <w:t>As a judge, I would like to be able to submit a ballot at the conclusion of a debate informing the tournament director which team won, assigning speaker points, and giving a quick reason I voted the way I did</w:t>
-      </w:r>
-    </w:p>
-    <w:p>
-      <w:pPr>
-        <w:rPr>
-          <w:b/>
-          <w:bCs/>
-        </w:rPr>
-      </w:pPr>
-      <w:r>
-        <w:rPr>
-          <w:b/>
-          <w:bCs/>
-        </w:rPr>
-        <w:t>Coach</w:t>
-      </w:r>
-    </w:p>
-    <w:p>
-      <w:r>
-        <w:t xml:space="preserve">(2 points) </w:t>
-      </w:r>
-      <w:r>
-        <w:t>As a coach, I would like to create a roster of debaters</w:t>
-      </w:r>
-    </w:p>
-    <w:p>
-      <w:r>
-        <w:t xml:space="preserve">(2 points) </w:t>
-      </w:r>
-      <w:r>
-        <w:t>As a coach, I would like to be able to enter teams of two debaters into a tournament</w:t>
-      </w:r>
     </w:p>
     <w:p>
       <w:r>
@@ -403,10 +415,19 @@
     </w:p>
     <w:p>
       <w:r>
+        <w:rPr>
+          <w:highlight w:val="green"/>
+        </w:rPr>
         <w:t xml:space="preserve">(5 points) </w:t>
       </w:r>
       <w:r>
-        <w:t xml:space="preserve">As a tournament director, I would like to be able to create a tournament by scheduling it, uploading logistics for the tournament in </w:t>
+        <w:rPr>
+          <w:highlight w:val="green"/>
+        </w:rPr>
+        <w:t>As a tournament director, I would like to be able to create a tournament by scheduling it,</w:t>
+      </w:r>
+      <w:r>
+        <w:t xml:space="preserve"> uploading logistics for the tournament in </w:t>
       </w:r>
       <w:r>
         <w:t xml:space="preserve">.pdf or </w:t>

</xml_diff>

<commit_message>
Created method which allows for all entries in a tournament to be listed if a user clicks the details section of the tournament listing
</commit_message>
<xml_diff>
--- a/Charlie_User_Stories.docx
+++ b/Charlie_User_Stories.docx
@@ -108,18 +108,32 @@
       </w:r>
     </w:p>
     <w:p>
-      <w:r>
+      <w:bookmarkStart w:id="0" w:name="_GoBack"/>
+      <w:bookmarkEnd w:id="0"/>
+      <w:r>
+        <w:rPr>
+          <w:highlight w:val="green"/>
+        </w:rPr>
         <w:t xml:space="preserve">(2 points) </w:t>
       </w:r>
       <w:r>
+        <w:rPr>
+          <w:highlight w:val="green"/>
+        </w:rPr>
         <w:t xml:space="preserve">As an anonymous user, I would like to view which teams have </w:t>
       </w:r>
       <w:proofErr w:type="gramStart"/>
       <w:r>
+        <w:rPr>
+          <w:highlight w:val="green"/>
+        </w:rPr>
         <w:t>entered into</w:t>
       </w:r>
       <w:proofErr w:type="gramEnd"/>
       <w:r>
+        <w:rPr>
+          <w:highlight w:val="green"/>
+        </w:rPr>
         <w:t xml:space="preserve"> a specific tournament</w:t>
       </w:r>
     </w:p>
@@ -280,8 +294,6 @@
         </w:rPr>
         <w:t>As a coach, I would like to be able to enter teams of two debaters into a tournament</w:t>
       </w:r>
-      <w:bookmarkStart w:id="0" w:name="_GoBack"/>
-      <w:bookmarkEnd w:id="0"/>
     </w:p>
     <w:p>
       <w:r>

</xml_diff>

<commit_message>
Created method which allows the coach to enter a judge into a tournament.  Functionality tested
</commit_message>
<xml_diff>
--- a/Charlie_User_Stories.docx
+++ b/Charlie_User_Stories.docx
@@ -83,12 +83,14 @@
         <w:rPr>
           <w:b/>
           <w:bCs/>
+          <w:highlight w:val="green"/>
         </w:rPr>
       </w:pPr>
       <w:r>
         <w:rPr>
           <w:b/>
           <w:bCs/>
+          <w:highlight w:val="green"/>
         </w:rPr>
         <w:t>Anonymous User</w:t>
       </w:r>
@@ -96,6 +98,87 @@
     <w:p>
       <w:r>
         <w:rPr>
+          <w:highlight w:val="green"/>
+        </w:rPr>
+        <w:t xml:space="preserve">(2 points) </w:t>
+      </w:r>
+      <w:r>
+        <w:rPr>
+          <w:highlight w:val="green"/>
+        </w:rPr>
+        <w:t>As an anonymous user, I would like to view a list of tournaments and be able to see their details</w:t>
+      </w:r>
+    </w:p>
+    <w:p>
+      <w:r>
+        <w:rPr>
+          <w:highlight w:val="green"/>
+        </w:rPr>
+        <w:t xml:space="preserve">(2 points) </w:t>
+      </w:r>
+      <w:r>
+        <w:rPr>
+          <w:highlight w:val="green"/>
+        </w:rPr>
+        <w:t xml:space="preserve">As an anonymous user, I would like to view which teams have </w:t>
+      </w:r>
+      <w:proofErr w:type="gramStart"/>
+      <w:r>
+        <w:rPr>
+          <w:highlight w:val="green"/>
+        </w:rPr>
+        <w:t>entered into</w:t>
+      </w:r>
+      <w:proofErr w:type="gramEnd"/>
+      <w:r>
+        <w:rPr>
+          <w:highlight w:val="green"/>
+        </w:rPr>
+        <w:t xml:space="preserve"> a specific tournament</w:t>
+      </w:r>
+    </w:p>
+    <w:p>
+      <w:r>
+        <w:t xml:space="preserve">(2 points) </w:t>
+      </w:r>
+      <w:r>
+        <w:t>As an anonymous user, I would like to view a judge’s philosophy after searching for them</w:t>
+      </w:r>
+    </w:p>
+    <w:p>
+      <w:pPr>
+        <w:rPr>
+          <w:b/>
+          <w:bCs/>
+        </w:rPr>
+      </w:pPr>
+      <w:r>
+        <w:rPr>
+          <w:b/>
+          <w:bCs/>
+        </w:rPr>
+        <w:t>Debater</w:t>
+      </w:r>
+    </w:p>
+    <w:p>
+      <w:r>
+        <w:t xml:space="preserve">(5 points) </w:t>
+      </w:r>
+      <w:r>
+        <w:t>As a debater, I would like to be able to view pairings for each round showing me my opponent, the room I am debating in, and my judge</w:t>
+      </w:r>
+    </w:p>
+    <w:p>
+      <w:r>
+        <w:t xml:space="preserve">(2 points) </w:t>
+      </w:r>
+      <w:r>
+        <w:t>As a debater, I would like to be able to click a link on the pairings and see my judge’s philosophy</w:t>
+      </w:r>
+    </w:p>
+    <w:p>
+      <w:r>
+        <w:rPr>
           <w:highlight w:val="yellow"/>
         </w:rPr>
         <w:t xml:space="preserve">(2 points) </w:t>
@@ -104,204 +187,135 @@
         <w:rPr>
           <w:highlight w:val="yellow"/>
         </w:rPr>
-        <w:t>As an anonymous user, I would like to view a list of tournaments and be able to see their details</w:t>
-      </w:r>
-    </w:p>
-    <w:p>
+        <w:t>As a debater, I would like to see all tournament details and which teams have been entered</w:t>
+      </w:r>
+    </w:p>
+    <w:p>
+      <w:pPr>
+        <w:rPr>
+          <w:b/>
+          <w:bCs/>
+        </w:rPr>
+      </w:pPr>
+      <w:r>
+        <w:rPr>
+          <w:b/>
+          <w:bCs/>
+        </w:rPr>
+        <w:t>Judge</w:t>
+      </w:r>
+    </w:p>
+    <w:p>
+      <w:r>
+        <w:rPr>
+          <w:highlight w:val="green"/>
+        </w:rPr>
+        <w:t xml:space="preserve">(2 points) </w:t>
+      </w:r>
+      <w:r>
+        <w:rPr>
+          <w:highlight w:val="green"/>
+        </w:rPr>
+        <w:t>As a judge, I would like to be able to enter my judging philosophy and update it periodically</w:t>
+      </w:r>
+    </w:p>
+    <w:p>
+      <w:r>
+        <w:rPr>
+          <w:highlight w:val="green"/>
+        </w:rPr>
+        <w:t xml:space="preserve">(2 points) </w:t>
+      </w:r>
+      <w:r>
+        <w:rPr>
+          <w:highlight w:val="green"/>
+        </w:rPr>
+        <w:t>As a judge, I would like to be able to view tournament details including entries</w:t>
+      </w:r>
+    </w:p>
+    <w:p>
+      <w:r>
+        <w:t>(</w:t>
+      </w:r>
+      <w:r>
+        <w:t>5</w:t>
+      </w:r>
+      <w:r>
+        <w:t xml:space="preserve"> points) </w:t>
+      </w:r>
+      <w:r>
+        <w:t>As a judge, I would like to be able to receive an email informing me which time I am judging, the room, and which teams</w:t>
+      </w:r>
+      <w:r>
+        <w:t>, using an Email API</w:t>
+      </w:r>
+    </w:p>
+    <w:p>
+      <w:r>
+        <w:t xml:space="preserve">(5 points) </w:t>
+      </w:r>
+      <w:r>
+        <w:t>As a judge, I would like to be able to submit a ballot at the conclusion of a debate informing the tournament director which team won, assigning speaker points, and giving a quick reason I voted the way I did</w:t>
+      </w:r>
+    </w:p>
+    <w:p>
+      <w:pPr>
+        <w:rPr>
+          <w:b/>
+          <w:bCs/>
+        </w:rPr>
+      </w:pPr>
+      <w:r>
+        <w:rPr>
+          <w:b/>
+          <w:bCs/>
+        </w:rPr>
+        <w:t>Coach</w:t>
+      </w:r>
+    </w:p>
+    <w:p>
+      <w:r>
+        <w:rPr>
+          <w:highlight w:val="green"/>
+        </w:rPr>
+        <w:t xml:space="preserve">(2 points) </w:t>
+      </w:r>
+      <w:r>
+        <w:rPr>
+          <w:highlight w:val="green"/>
+        </w:rPr>
+        <w:t>As a coach, I would like to create a roster of debaters</w:t>
+      </w:r>
+    </w:p>
+    <w:p>
+      <w:r>
+        <w:rPr>
+          <w:highlight w:val="green"/>
+        </w:rPr>
+        <w:t xml:space="preserve">(2 points) </w:t>
+      </w:r>
+      <w:r>
+        <w:rPr>
+          <w:highlight w:val="green"/>
+        </w:rPr>
+        <w:t>As a coach, I would like to be able to enter teams of two debaters into a tournament</w:t>
+      </w:r>
+    </w:p>
+    <w:p>
+      <w:r>
+        <w:rPr>
+          <w:highlight w:val="green"/>
+        </w:rPr>
+        <w:t xml:space="preserve">(2 points) </w:t>
+      </w:r>
+      <w:r>
+        <w:rPr>
+          <w:highlight w:val="green"/>
+        </w:rPr>
+        <w:t>As a coach, I would like to be able to enter judges into the tournament</w:t>
+      </w:r>
       <w:bookmarkStart w:id="0" w:name="_GoBack"/>
       <w:bookmarkEnd w:id="0"/>
-      <w:r>
-        <w:rPr>
-          <w:highlight w:val="green"/>
-        </w:rPr>
-        <w:t xml:space="preserve">(2 points) </w:t>
-      </w:r>
-      <w:r>
-        <w:rPr>
-          <w:highlight w:val="green"/>
-        </w:rPr>
-        <w:t xml:space="preserve">As an anonymous user, I would like to view which teams have </w:t>
-      </w:r>
-      <w:proofErr w:type="gramStart"/>
-      <w:r>
-        <w:rPr>
-          <w:highlight w:val="green"/>
-        </w:rPr>
-        <w:t>entered into</w:t>
-      </w:r>
-      <w:proofErr w:type="gramEnd"/>
-      <w:r>
-        <w:rPr>
-          <w:highlight w:val="green"/>
-        </w:rPr>
-        <w:t xml:space="preserve"> a specific tournament</w:t>
-      </w:r>
-    </w:p>
-    <w:p>
-      <w:r>
-        <w:t xml:space="preserve">(2 points) </w:t>
-      </w:r>
-      <w:r>
-        <w:t>As an anonymous user, I would like to view a judge’s philosophy after searching for them</w:t>
-      </w:r>
-    </w:p>
-    <w:p>
-      <w:pPr>
-        <w:rPr>
-          <w:b/>
-          <w:bCs/>
-        </w:rPr>
-      </w:pPr>
-      <w:r>
-        <w:rPr>
-          <w:b/>
-          <w:bCs/>
-        </w:rPr>
-        <w:t>Debater</w:t>
-      </w:r>
-    </w:p>
-    <w:p>
-      <w:r>
-        <w:t xml:space="preserve">(5 points) </w:t>
-      </w:r>
-      <w:r>
-        <w:t>As a debater, I would like to be able to view pairings for each round showing me my opponent, the room I am debating in, and my judge</w:t>
-      </w:r>
-    </w:p>
-    <w:p>
-      <w:r>
-        <w:t xml:space="preserve">(2 points) </w:t>
-      </w:r>
-      <w:r>
-        <w:t>As a debater, I would like to be able to click a link on the pairings and see my judge’s philosophy</w:t>
-      </w:r>
-    </w:p>
-    <w:p>
-      <w:r>
-        <w:rPr>
-          <w:highlight w:val="yellow"/>
-        </w:rPr>
-        <w:t xml:space="preserve">(2 points) </w:t>
-      </w:r>
-      <w:r>
-        <w:rPr>
-          <w:highlight w:val="yellow"/>
-        </w:rPr>
-        <w:t>As a debater, I would like to see all tournament details and which teams have been entered</w:t>
-      </w:r>
-    </w:p>
-    <w:p>
-      <w:pPr>
-        <w:rPr>
-          <w:b/>
-          <w:bCs/>
-        </w:rPr>
-      </w:pPr>
-      <w:r>
-        <w:rPr>
-          <w:b/>
-          <w:bCs/>
-        </w:rPr>
-        <w:t>Judge</w:t>
-      </w:r>
-    </w:p>
-    <w:p>
-      <w:r>
-        <w:t xml:space="preserve">(2 points) </w:t>
-      </w:r>
-      <w:r>
-        <w:t>As a judge, I would like to be able to enter my judging philosophy and update it periodically</w:t>
-      </w:r>
-    </w:p>
-    <w:p>
-      <w:r>
-        <w:rPr>
-          <w:highlight w:val="yellow"/>
-        </w:rPr>
-        <w:t xml:space="preserve">(2 points) </w:t>
-      </w:r>
-      <w:r>
-        <w:rPr>
-          <w:highlight w:val="yellow"/>
-        </w:rPr>
-        <w:t>As a judge, I would like to be able to view tournament details including entries</w:t>
-      </w:r>
-    </w:p>
-    <w:p>
-      <w:r>
-        <w:t>(</w:t>
-      </w:r>
-      <w:r>
-        <w:t>5</w:t>
-      </w:r>
-      <w:r>
-        <w:t xml:space="preserve"> points) </w:t>
-      </w:r>
-      <w:r>
-        <w:t>As a judge, I would like to be able to receive an email informing me which time I am judging, the room, and which teams</w:t>
-      </w:r>
-      <w:r>
-        <w:t>, using an Email API</w:t>
-      </w:r>
-    </w:p>
-    <w:p>
-      <w:r>
-        <w:t xml:space="preserve">(5 points) </w:t>
-      </w:r>
-      <w:r>
-        <w:t>As a judge, I would like to be able to submit a ballot at the conclusion of a debate informing the tournament director which team won, assigning speaker points, and giving a quick reason I voted the way I did</w:t>
-      </w:r>
-    </w:p>
-    <w:p>
-      <w:pPr>
-        <w:rPr>
-          <w:b/>
-          <w:bCs/>
-        </w:rPr>
-      </w:pPr>
-      <w:r>
-        <w:rPr>
-          <w:b/>
-          <w:bCs/>
-        </w:rPr>
-        <w:t>Coach</w:t>
-      </w:r>
-    </w:p>
-    <w:p>
-      <w:r>
-        <w:rPr>
-          <w:highlight w:val="green"/>
-        </w:rPr>
-        <w:t xml:space="preserve">(2 points) </w:t>
-      </w:r>
-      <w:r>
-        <w:rPr>
-          <w:highlight w:val="green"/>
-        </w:rPr>
-        <w:t>As a coach, I would like to create a roster of debaters</w:t>
-      </w:r>
-    </w:p>
-    <w:p>
-      <w:r>
-        <w:rPr>
-          <w:highlight w:val="green"/>
-        </w:rPr>
-        <w:t xml:space="preserve">(2 points) </w:t>
-      </w:r>
-      <w:r>
-        <w:rPr>
-          <w:highlight w:val="green"/>
-        </w:rPr>
-        <w:t>As a coach, I would like to be able to enter teams of two debaters into a tournament</w:t>
-      </w:r>
-    </w:p>
-    <w:p>
-      <w:r>
-        <w:t xml:space="preserve">(2 points) </w:t>
-      </w:r>
-      <w:r>
-        <w:t>As a coach, I would like to be able to enter judges into the tournament</w:t>
-      </w:r>
     </w:p>
     <w:p>
       <w:r>
@@ -445,7 +459,13 @@
         <w:t xml:space="preserve">.pdf or </w:t>
       </w:r>
       <w:r>
-        <w:t>.docx format, and allow teams to be entered</w:t>
+        <w:t xml:space="preserve">.docx format, </w:t>
+      </w:r>
+      <w:r>
+        <w:rPr>
+          <w:highlight w:val="green"/>
+        </w:rPr>
+        <w:t>and allow teams to be entered</w:t>
       </w:r>
     </w:p>
     <w:p>

</xml_diff>

<commit_message>
Created method which allows for an anonymous user to see judges and their judging philosophies.  Also updated the update judging philosophy method so the philosophy actually stays in the database.  Functionality confirmed
</commit_message>
<xml_diff>
--- a/Charlie_User_Stories.docx
+++ b/Charlie_User_Stories.docx
@@ -139,11 +139,19 @@
     </w:p>
     <w:p>
       <w:r>
+        <w:rPr>
+          <w:highlight w:val="green"/>
+        </w:rPr>
         <w:t xml:space="preserve">(2 points) </w:t>
       </w:r>
       <w:r>
+        <w:rPr>
+          <w:highlight w:val="green"/>
+        </w:rPr>
         <w:t>As an anonymous user, I would like to view a judge’s philosophy after searching for them</w:t>
       </w:r>
+      <w:bookmarkStart w:id="0" w:name="_GoBack"/>
+      <w:bookmarkEnd w:id="0"/>
     </w:p>
     <w:p>
       <w:pPr>
@@ -314,8 +322,6 @@
         </w:rPr>
         <w:t>As a coach, I would like to be able to enter judges into the tournament</w:t>
       </w:r>
-      <w:bookmarkStart w:id="0" w:name="_GoBack"/>
-      <w:bookmarkEnd w:id="0"/>
     </w:p>
     <w:p>
       <w:r>

</xml_diff>

<commit_message>
Created method which allow the Tournament Director to upload an invitation prior to creating the tournament.  Also incorporated it into the views.  Functionality confirmed
</commit_message>
<xml_diff>
--- a/Charlie_User_Stories.docx
+++ b/Charlie_User_Stories.docx
@@ -150,8 +150,6 @@
         </w:rPr>
         <w:t>As an anonymous user, I would like to view a judge’s philosophy after searching for them</w:t>
       </w:r>
-      <w:bookmarkStart w:id="0" w:name="_GoBack"/>
-      <w:bookmarkEnd w:id="0"/>
     </w:p>
     <w:p>
       <w:pPr>
@@ -459,19 +457,33 @@
         <w:t>As a tournament director, I would like to be able to create a tournament by scheduling it,</w:t>
       </w:r>
       <w:r>
-        <w:t xml:space="preserve"> uploading logistics for the tournament in </w:t>
-      </w:r>
-      <w:r>
+        <w:t xml:space="preserve"> </w:t>
+      </w:r>
+      <w:r>
+        <w:rPr>
+          <w:highlight w:val="green"/>
+        </w:rPr>
+        <w:t xml:space="preserve">uploading logistics for the tournament in </w:t>
+      </w:r>
+      <w:r>
+        <w:rPr>
+          <w:highlight w:val="green"/>
+        </w:rPr>
         <w:t xml:space="preserve">.pdf or </w:t>
       </w:r>
       <w:r>
-        <w:t xml:space="preserve">.docx format, </w:t>
-      </w:r>
-      <w:r>
-        <w:rPr>
-          <w:highlight w:val="green"/>
-        </w:rPr>
-        <w:t>and allow teams to be entered</w:t>
+        <w:rPr>
+          <w:highlight w:val="green"/>
+        </w:rPr>
+        <w:t xml:space="preserve">.docx format, and </w:t>
+      </w:r>
+      <w:bookmarkStart w:id="0" w:name="_GoBack"/>
+      <w:bookmarkEnd w:id="0"/>
+      <w:r>
+        <w:rPr>
+          <w:highlight w:val="green"/>
+        </w:rPr>
+        <w:t>allow teams to be entered</w:t>
       </w:r>
     </w:p>
     <w:p>

</xml_diff>

<commit_message>
Updated the school creation method to use GeoLocate in order to populate the longitude and latitude properties for Address.  Also integrated Google Maps into the Tournament Details view.  Functionality confirmed
</commit_message>
<xml_diff>
--- a/Charlie_User_Stories.docx
+++ b/Charlie_User_Stories.docx
@@ -334,29 +334,55 @@
     </w:p>
     <w:p>
       <w:r>
+        <w:rPr>
+          <w:highlight w:val="green"/>
+        </w:rPr>
         <w:lastRenderedPageBreak/>
         <w:t xml:space="preserve">(5 points) </w:t>
       </w:r>
       <w:r>
+        <w:rPr>
+          <w:highlight w:val="green"/>
+        </w:rPr>
         <w:t>As a coach, I would like to be able to view tournament logistics and details in a .</w:t>
       </w:r>
       <w:r>
+        <w:rPr>
+          <w:highlight w:val="green"/>
+        </w:rPr>
         <w:t>pdf or .docx</w:t>
       </w:r>
       <w:r>
-        <w:t xml:space="preserve"> format that I can download </w:t>
-      </w:r>
-    </w:p>
-    <w:p>
-      <w:r>
+        <w:rPr>
+          <w:highlight w:val="green"/>
+        </w:rPr>
+        <w:t xml:space="preserve"> format that I can download</w:t>
+      </w:r>
+      <w:r>
+        <w:t xml:space="preserve"> </w:t>
+      </w:r>
+    </w:p>
+    <w:p>
+      <w:r>
+        <w:rPr>
+          <w:highlight w:val="green"/>
+        </w:rPr>
         <w:t xml:space="preserve">(10 points) </w:t>
       </w:r>
       <w:r>
+        <w:rPr>
+          <w:highlight w:val="green"/>
+        </w:rPr>
         <w:t>As a coach, I would like to be able to see the location of a tournament on a map</w:t>
       </w:r>
       <w:r>
+        <w:rPr>
+          <w:highlight w:val="green"/>
+        </w:rPr>
         <w:t>, using Google Maps API</w:t>
       </w:r>
+      <w:bookmarkStart w:id="0" w:name="_GoBack"/>
+      <w:bookmarkEnd w:id="0"/>
     </w:p>
     <w:p>
       <w:r>
@@ -477,8 +503,6 @@
         </w:rPr>
         <w:t xml:space="preserve">.docx format, and </w:t>
       </w:r>
-      <w:bookmarkStart w:id="0" w:name="_GoBack"/>
-      <w:bookmarkEnd w:id="0"/>
       <w:r>
         <w:rPr>
           <w:highlight w:val="green"/>

</xml_diff>

<commit_message>
Created methods which can allow a tournament director to navigate to the tabulation area of their tournament.  Began creating method to create the pairing for the first round.  Genereated a method to get the rooms.
</commit_message>
<xml_diff>
--- a/Charlie_User_Stories.docx
+++ b/Charlie_User_Stories.docx
@@ -322,13 +322,24 @@
       </w:r>
     </w:p>
     <w:p>
-      <w:r>
+      <w:bookmarkStart w:id="0" w:name="_GoBack"/>
+      <w:bookmarkEnd w:id="0"/>
+      <w:r>
+        <w:rPr>
+          <w:highlight w:val="green"/>
+        </w:rPr>
         <w:t xml:space="preserve">(5 points) </w:t>
       </w:r>
       <w:r>
+        <w:rPr>
+          <w:highlight w:val="green"/>
+        </w:rPr>
         <w:t>As a coach, I would like to be able to pay tournament entry fees for a tournament</w:t>
       </w:r>
       <w:r>
+        <w:rPr>
+          <w:highlight w:val="green"/>
+        </w:rPr>
         <w:t>, using Stripe API</w:t>
       </w:r>
     </w:p>
@@ -381,8 +392,6 @@
         </w:rPr>
         <w:t>, using Google Maps API</w:t>
       </w:r>
-      <w:bookmarkStart w:id="0" w:name="_GoBack"/>
-      <w:bookmarkEnd w:id="0"/>
     </w:p>
     <w:p>
       <w:r>

</xml_diff>

<commit_message>
Created method to place teams in the correct order for outrounds, ensure they're facing the correct team, and ensure they have the correct judge which is not from their own school.  Functionality confirmed
</commit_message>
<xml_diff>
--- a/Charlie_User_Stories.docx
+++ b/Charlie_User_Stories.docx
@@ -168,17 +168,32 @@
     </w:p>
     <w:p>
       <w:r>
+        <w:rPr>
+          <w:highlight w:val="yellow"/>
+        </w:rPr>
         <w:t xml:space="preserve">(5 points) </w:t>
       </w:r>
       <w:r>
+        <w:rPr>
+          <w:highlight w:val="yellow"/>
+        </w:rPr>
         <w:t>As a debater, I would like to be able to view pairings for each round showing me my opponent, the room I am debating in, and my judge</w:t>
       </w:r>
     </w:p>
     <w:p>
       <w:r>
-        <w:t xml:space="preserve">(2 points) </w:t>
-      </w:r>
-      <w:r>
+        <w:t>(</w:t>
+      </w:r>
+      <w:r>
+        <w:rPr>
+          <w:highlight w:val="yellow"/>
+        </w:rPr>
+        <w:t xml:space="preserve">2 points) </w:t>
+      </w:r>
+      <w:r>
+        <w:rPr>
+          <w:highlight w:val="yellow"/>
+        </w:rPr>
         <w:t>As a debater, I would like to be able to click a link on the pairings and see my judge’s philosophy</w:t>
       </w:r>
     </w:p>
@@ -258,9 +273,15 @@
     </w:p>
     <w:p>
       <w:r>
+        <w:rPr>
+          <w:highlight w:val="green"/>
+        </w:rPr>
         <w:t xml:space="preserve">(5 points) </w:t>
       </w:r>
       <w:r>
+        <w:rPr>
+          <w:highlight w:val="green"/>
+        </w:rPr>
         <w:t>As a judge, I would like to be able to submit a ballot at the conclusion of a debate informing the tournament director which team won, assigning speaker points, and giving a quick reason I voted the way I did</w:t>
       </w:r>
     </w:p>
@@ -322,8 +343,6 @@
       </w:r>
     </w:p>
     <w:p>
-      <w:bookmarkStart w:id="0" w:name="_GoBack"/>
-      <w:bookmarkEnd w:id="0"/>
       <w:r>
         <w:rPr>
           <w:highlight w:val="green"/>
@@ -536,7 +555,13 @@
         </w:numPr>
       </w:pPr>
       <w:r>
-        <w:t>Minimum of 4 rounds and quarterfinals of a tournament</w:t>
+        <w:rPr>
+          <w:highlight w:val="yellow"/>
+        </w:rPr>
+        <w:t>Minimum of 4 rounds</w:t>
+      </w:r>
+      <w:r>
+        <w:t xml:space="preserve"> and quarterfinals of a tournament</w:t>
       </w:r>
     </w:p>
     <w:p>
@@ -546,8 +571,14 @@
           <w:ilvl w:val="0"/>
           <w:numId w:val="2"/>
         </w:numPr>
-      </w:pPr>
-      <w:r>
+        <w:rPr>
+          <w:highlight w:val="yellow"/>
+        </w:rPr>
+      </w:pPr>
+      <w:r>
+        <w:rPr>
+          <w:highlight w:val="yellow"/>
+        </w:rPr>
         <w:t>Each team will have two affirmative and negative debates per tournament</w:t>
       </w:r>
     </w:p>
@@ -558,8 +589,14 @@
           <w:ilvl w:val="0"/>
           <w:numId w:val="2"/>
         </w:numPr>
-      </w:pPr>
-      <w:r>
+        <w:rPr>
+          <w:highlight w:val="yellow"/>
+        </w:rPr>
+      </w:pPr>
+      <w:r>
+        <w:rPr>
+          <w:highlight w:val="yellow"/>
+        </w:rPr>
         <w:t>Each team will not face the same team twice</w:t>
       </w:r>
     </w:p>
@@ -570,8 +607,16 @@
           <w:ilvl w:val="0"/>
           <w:numId w:val="2"/>
         </w:numPr>
-      </w:pPr>
-      <w:r>
+        <w:rPr>
+          <w:highlight w:val="yellow"/>
+        </w:rPr>
+      </w:pPr>
+      <w:bookmarkStart w:id="0" w:name="_GoBack"/>
+      <w:bookmarkEnd w:id="0"/>
+      <w:r>
+        <w:rPr>
+          <w:highlight w:val="yellow"/>
+        </w:rPr>
         <w:t>Each team will not have the same judge more than once unless it is elimination rounds</w:t>
       </w:r>
     </w:p>
@@ -594,8 +639,14 @@
           <w:ilvl w:val="0"/>
           <w:numId w:val="2"/>
         </w:numPr>
-      </w:pPr>
-      <w:r>
+        <w:rPr>
+          <w:highlight w:val="yellow"/>
+        </w:rPr>
+      </w:pPr>
+      <w:r>
+        <w:rPr>
+          <w:highlight w:val="yellow"/>
+        </w:rPr>
         <w:t>Teams will be paired based upon record and combined speaker points after the first two rounds</w:t>
       </w:r>
     </w:p>
@@ -606,16 +657,28 @@
           <w:ilvl w:val="0"/>
           <w:numId w:val="2"/>
         </w:numPr>
-      </w:pPr>
-      <w:r>
+        <w:rPr>
+          <w:highlight w:val="yellow"/>
+        </w:rPr>
+      </w:pPr>
+      <w:r>
+        <w:rPr>
+          <w:highlight w:val="yellow"/>
+        </w:rPr>
         <w:t>Rounds will be randomly paired for the first two rounds</w:t>
       </w:r>
     </w:p>
     <w:p>
       <w:r>
+        <w:rPr>
+          <w:highlight w:val="yellow"/>
+        </w:rPr>
         <w:t xml:space="preserve">(2 points) </w:t>
       </w:r>
       <w:r>
+        <w:rPr>
+          <w:highlight w:val="yellow"/>
+        </w:rPr>
         <w:t>As a tournament director, I would like to be able to view each ballot submitted by judges</w:t>
       </w:r>
     </w:p>
@@ -628,31 +691,84 @@
       </w:r>
     </w:p>
     <w:p>
-      <w:r>
-        <w:t xml:space="preserve">(7.5 points) </w:t>
-      </w:r>
-      <w:r>
+      <w:pPr>
+        <w:rPr>
+          <w:highlight w:val="yellow"/>
+        </w:rPr>
+      </w:pPr>
+      <w:r>
+        <w:rPr>
+          <w:highlight w:val="yellow"/>
+        </w:rPr>
+        <w:t>(</w:t>
+      </w:r>
+      <w:r>
+        <w:rPr>
+          <w:highlight w:val="yellow"/>
+        </w:rPr>
+        <w:t>5</w:t>
+      </w:r>
+      <w:r>
+        <w:rPr>
+          <w:highlight w:val="yellow"/>
+        </w:rPr>
+        <w:t xml:space="preserve"> points) </w:t>
+      </w:r>
+      <w:r>
+        <w:rPr>
+          <w:highlight w:val="yellow"/>
+        </w:rPr>
         <w:t>As a tournament director, I would like to be able to generate cumulation sheets</w:t>
       </w:r>
       <w:r>
-        <w:t xml:space="preserve"> (.pdf or .docx)</w:t>
-      </w:r>
-      <w:r>
-        <w:t xml:space="preserve"> indicating the final ranking of teams after preliminary rounds which shows their performance for each round</w:t>
-      </w:r>
-    </w:p>
-    <w:p>
-      <w:r>
-        <w:t xml:space="preserve">(7.5 points) </w:t>
-      </w:r>
-      <w:r>
+        <w:rPr>
+          <w:highlight w:val="yellow"/>
+        </w:rPr>
+        <w:t xml:space="preserve"> </w:t>
+      </w:r>
+      <w:r>
+        <w:rPr>
+          <w:highlight w:val="yellow"/>
+        </w:rPr>
+        <w:t>indicating the final ranking of teams after preliminary rounds which shows their performance for each round</w:t>
+      </w:r>
+    </w:p>
+    <w:p>
+      <w:r>
+        <w:rPr>
+          <w:highlight w:val="yellow"/>
+        </w:rPr>
+        <w:t>(</w:t>
+      </w:r>
+      <w:r>
+        <w:rPr>
+          <w:highlight w:val="yellow"/>
+        </w:rPr>
+        <w:t>5</w:t>
+      </w:r>
+      <w:r>
+        <w:rPr>
+          <w:highlight w:val="yellow"/>
+        </w:rPr>
+        <w:t xml:space="preserve"> points) </w:t>
+      </w:r>
+      <w:r>
+        <w:rPr>
+          <w:highlight w:val="yellow"/>
+        </w:rPr>
         <w:t>As a tournament director, I would like to be able to generate a speaker awards sheet</w:t>
       </w:r>
       <w:r>
-        <w:t xml:space="preserve"> (.pdf or .docx)</w:t>
-      </w:r>
-      <w:r>
-        <w:t xml:space="preserve"> ranking all speakers in the tournament</w:t>
+        <w:rPr>
+          <w:highlight w:val="yellow"/>
+        </w:rPr>
+        <w:t xml:space="preserve"> </w:t>
+      </w:r>
+      <w:r>
+        <w:rPr>
+          <w:highlight w:val="yellow"/>
+        </w:rPr>
+        <w:t>ranking all speakers in the tournament</w:t>
       </w:r>
     </w:p>
     <w:p/>

</xml_diff>

<commit_message>
Modified models in order to ensure data is consistent
</commit_message>
<xml_diff>
--- a/Charlie_User_Stories.docx
+++ b/Charlie_User_Stories.docx
@@ -553,15 +553,15 @@
           <w:ilvl w:val="0"/>
           <w:numId w:val="2"/>
         </w:numPr>
-      </w:pPr>
-      <w:r>
-        <w:rPr>
-          <w:highlight w:val="yellow"/>
-        </w:rPr>
-        <w:t>Minimum of 4 rounds</w:t>
-      </w:r>
-      <w:r>
-        <w:t xml:space="preserve"> and quarterfinals of a tournament</w:t>
+        <w:rPr>
+          <w:highlight w:val="yellow"/>
+        </w:rPr>
+      </w:pPr>
+      <w:r>
+        <w:rPr>
+          <w:highlight w:val="yellow"/>
+        </w:rPr>
+        <w:t>Minimum of 4 rounds and quarterfinals of a tournament</w:t>
       </w:r>
     </w:p>
     <w:p>
@@ -611,8 +611,6 @@
           <w:highlight w:val="yellow"/>
         </w:rPr>
       </w:pPr>
-      <w:bookmarkStart w:id="0" w:name="_GoBack"/>
-      <w:bookmarkEnd w:id="0"/>
       <w:r>
         <w:rPr>
           <w:highlight w:val="yellow"/>
@@ -627,8 +625,14 @@
           <w:ilvl w:val="0"/>
           <w:numId w:val="2"/>
         </w:numPr>
-      </w:pPr>
-      <w:r>
+        <w:rPr>
+          <w:highlight w:val="yellow"/>
+        </w:rPr>
+      </w:pPr>
+      <w:r>
+        <w:rPr>
+          <w:highlight w:val="yellow"/>
+        </w:rPr>
         <w:t>If a team faces a team they have previously encountered in a tournament, they will be locked to the opposite sides in elimination rounds</w:t>
       </w:r>
     </w:p>
@@ -855,7 +859,12 @@
       </w:r>
     </w:p>
     <w:p>
-      <w:r>
+      <w:bookmarkStart w:id="0" w:name="_GoBack"/>
+      <w:bookmarkEnd w:id="0"/>
+      <w:r>
+        <w:rPr>
+          <w:highlight w:val="yellow"/>
+        </w:rPr>
         <w:t>Bonus: As a tournament director, I would like to be able to archive the results of my tournament at the conclusion of the tournament so it can be accessed at the end of the year</w:t>
       </w:r>
     </w:p>

</xml_diff>

<commit_message>
Modified the debater registration method so it immediately registers the debaters application user Id.  This means a debater would have to be created by a coach before the debater can create an account for all functionality to work.  Also modified the debater layout and index page to show all relevant data
</commit_message>
<xml_diff>
--- a/Charlie_User_Stories.docx
+++ b/Charlie_User_Stories.docx
@@ -540,9 +540,15 @@
     </w:p>
     <w:p>
       <w:r>
+        <w:rPr>
+          <w:highlight w:val="green"/>
+        </w:rPr>
         <w:t xml:space="preserve">(15 points) </w:t>
       </w:r>
       <w:r>
+        <w:rPr>
+          <w:highlight w:val="green"/>
+        </w:rPr>
         <w:t>As a tournament director, I would like to be able to tabulate a tournament within the program.  Tabulation would include these minimum specifications:</w:t>
       </w:r>
     </w:p>
@@ -554,12 +560,12 @@
           <w:numId w:val="2"/>
         </w:numPr>
         <w:rPr>
-          <w:highlight w:val="yellow"/>
-        </w:rPr>
-      </w:pPr>
-      <w:r>
-        <w:rPr>
-          <w:highlight w:val="yellow"/>
+          <w:highlight w:val="green"/>
+        </w:rPr>
+      </w:pPr>
+      <w:r>
+        <w:rPr>
+          <w:highlight w:val="green"/>
         </w:rPr>
         <w:t>Minimum of 4 rounds and quarterfinals of a tournament</w:t>
       </w:r>
@@ -572,12 +578,12 @@
           <w:numId w:val="2"/>
         </w:numPr>
         <w:rPr>
-          <w:highlight w:val="yellow"/>
-        </w:rPr>
-      </w:pPr>
-      <w:r>
-        <w:rPr>
-          <w:highlight w:val="yellow"/>
+          <w:highlight w:val="green"/>
+        </w:rPr>
+      </w:pPr>
+      <w:r>
+        <w:rPr>
+          <w:highlight w:val="green"/>
         </w:rPr>
         <w:t>Each team will have two affirmative and negative debates per tournament</w:t>
       </w:r>
@@ -590,12 +596,12 @@
           <w:numId w:val="2"/>
         </w:numPr>
         <w:rPr>
-          <w:highlight w:val="yellow"/>
-        </w:rPr>
-      </w:pPr>
-      <w:r>
-        <w:rPr>
-          <w:highlight w:val="yellow"/>
+          <w:highlight w:val="green"/>
+        </w:rPr>
+      </w:pPr>
+      <w:r>
+        <w:rPr>
+          <w:highlight w:val="green"/>
         </w:rPr>
         <w:t>Each team will not face the same team twice</w:t>
       </w:r>
@@ -608,12 +614,12 @@
           <w:numId w:val="2"/>
         </w:numPr>
         <w:rPr>
-          <w:highlight w:val="yellow"/>
-        </w:rPr>
-      </w:pPr>
-      <w:r>
-        <w:rPr>
-          <w:highlight w:val="yellow"/>
+          <w:highlight w:val="green"/>
+        </w:rPr>
+      </w:pPr>
+      <w:r>
+        <w:rPr>
+          <w:highlight w:val="green"/>
         </w:rPr>
         <w:t>Each team will not have the same judge more than once unless it is elimination rounds</w:t>
       </w:r>
@@ -626,12 +632,12 @@
           <w:numId w:val="2"/>
         </w:numPr>
         <w:rPr>
-          <w:highlight w:val="yellow"/>
-        </w:rPr>
-      </w:pPr>
-      <w:r>
-        <w:rPr>
-          <w:highlight w:val="yellow"/>
+          <w:highlight w:val="green"/>
+        </w:rPr>
+      </w:pPr>
+      <w:r>
+        <w:rPr>
+          <w:highlight w:val="green"/>
         </w:rPr>
         <w:t>If a team faces a team they have previously encountered in a tournament, they will be locked to the opposite sides in elimination rounds</w:t>
       </w:r>
@@ -644,12 +650,12 @@
           <w:numId w:val="2"/>
         </w:numPr>
         <w:rPr>
-          <w:highlight w:val="yellow"/>
-        </w:rPr>
-      </w:pPr>
-      <w:r>
-        <w:rPr>
-          <w:highlight w:val="yellow"/>
+          <w:highlight w:val="green"/>
+        </w:rPr>
+      </w:pPr>
+      <w:r>
+        <w:rPr>
+          <w:highlight w:val="green"/>
         </w:rPr>
         <w:t>Teams will be paired based upon record and combined speaker points after the first two rounds</w:t>
       </w:r>
@@ -662,6 +668,43 @@
           <w:numId w:val="2"/>
         </w:numPr>
         <w:rPr>
+          <w:highlight w:val="green"/>
+        </w:rPr>
+      </w:pPr>
+      <w:r>
+        <w:rPr>
+          <w:highlight w:val="green"/>
+        </w:rPr>
+        <w:t>Rounds will be randomly paired for the first two rounds</w:t>
+      </w:r>
+    </w:p>
+    <w:p>
+      <w:bookmarkStart w:id="0" w:name="_GoBack"/>
+      <w:bookmarkEnd w:id="0"/>
+      <w:r>
+        <w:rPr>
+          <w:highlight w:val="green"/>
+        </w:rPr>
+        <w:t xml:space="preserve">(2 points) </w:t>
+      </w:r>
+      <w:r>
+        <w:rPr>
+          <w:highlight w:val="green"/>
+        </w:rPr>
+        <w:t>As a tournament director, I would like to be able to view each ballot submitted by judges</w:t>
+      </w:r>
+    </w:p>
+    <w:p>
+      <w:r>
+        <w:t xml:space="preserve">(5 points) </w:t>
+      </w:r>
+      <w:r>
+        <w:t>As a tournament director, I would like to be able to send pairings to all debaters, coaches, and judges via email</w:t>
+      </w:r>
+    </w:p>
+    <w:p>
+      <w:pPr>
+        <w:rPr>
           <w:highlight w:val="yellow"/>
         </w:rPr>
       </w:pPr>
@@ -669,108 +712,73 @@
         <w:rPr>
           <w:highlight w:val="yellow"/>
         </w:rPr>
-        <w:t>Rounds will be randomly paired for the first two rounds</w:t>
-      </w:r>
-    </w:p>
-    <w:p>
+        <w:t>(</w:t>
+      </w:r>
       <w:r>
         <w:rPr>
           <w:highlight w:val="yellow"/>
         </w:rPr>
-        <w:t xml:space="preserve">(2 points) </w:t>
+        <w:t>5</w:t>
       </w:r>
       <w:r>
         <w:rPr>
           <w:highlight w:val="yellow"/>
         </w:rPr>
-        <w:t>As a tournament director, I would like to be able to view each ballot submitted by judges</w:t>
-      </w:r>
-    </w:p>
-    <w:p>
-      <w:r>
-        <w:t xml:space="preserve">(5 points) </w:t>
-      </w:r>
-      <w:r>
-        <w:t>As a tournament director, I would like to be able to send pairings to all debaters, coaches, and judges via email</w:t>
-      </w:r>
-    </w:p>
-    <w:p>
-      <w:pPr>
+        <w:t xml:space="preserve"> points) </w:t>
+      </w:r>
+      <w:r>
         <w:rPr>
           <w:highlight w:val="yellow"/>
         </w:rPr>
-      </w:pPr>
+        <w:t>As a tournament director, I would like to be able to generate cumulation sheets</w:t>
+      </w:r>
       <w:r>
         <w:rPr>
           <w:highlight w:val="yellow"/>
         </w:rPr>
+        <w:t xml:space="preserve"> </w:t>
+      </w:r>
+      <w:r>
+        <w:rPr>
+          <w:highlight w:val="yellow"/>
+        </w:rPr>
+        <w:t>indicating the final ranking of teams after preliminary rounds which shows their performance for each round</w:t>
+      </w:r>
+    </w:p>
+    <w:p>
+      <w:r>
+        <w:rPr>
+          <w:highlight w:val="green"/>
+        </w:rPr>
         <w:t>(</w:t>
       </w:r>
       <w:r>
         <w:rPr>
-          <w:highlight w:val="yellow"/>
+          <w:highlight w:val="green"/>
         </w:rPr>
         <w:t>5</w:t>
       </w:r>
       <w:r>
         <w:rPr>
-          <w:highlight w:val="yellow"/>
+          <w:highlight w:val="green"/>
         </w:rPr>
         <w:t xml:space="preserve"> points) </w:t>
       </w:r>
       <w:r>
         <w:rPr>
-          <w:highlight w:val="yellow"/>
-        </w:rPr>
-        <w:t>As a tournament director, I would like to be able to generate cumulation sheets</w:t>
-      </w:r>
-      <w:r>
-        <w:rPr>
-          <w:highlight w:val="yellow"/>
+          <w:highlight w:val="green"/>
+        </w:rPr>
+        <w:t>As a tournament director, I would like to be able to generate a speaker awards sheet</w:t>
+      </w:r>
+      <w:r>
+        <w:rPr>
+          <w:highlight w:val="green"/>
         </w:rPr>
         <w:t xml:space="preserve"> </w:t>
       </w:r>
       <w:r>
         <w:rPr>
-          <w:highlight w:val="yellow"/>
-        </w:rPr>
-        <w:t>indicating the final ranking of teams after preliminary rounds which shows their performance for each round</w:t>
-      </w:r>
-    </w:p>
-    <w:p>
-      <w:r>
-        <w:rPr>
-          <w:highlight w:val="yellow"/>
-        </w:rPr>
-        <w:t>(</w:t>
-      </w:r>
-      <w:r>
-        <w:rPr>
-          <w:highlight w:val="yellow"/>
-        </w:rPr>
-        <w:t>5</w:t>
-      </w:r>
-      <w:r>
-        <w:rPr>
-          <w:highlight w:val="yellow"/>
-        </w:rPr>
-        <w:t xml:space="preserve"> points) </w:t>
-      </w:r>
-      <w:r>
-        <w:rPr>
-          <w:highlight w:val="yellow"/>
-        </w:rPr>
-        <w:t>As a tournament director, I would like to be able to generate a speaker awards sheet</w:t>
-      </w:r>
-      <w:r>
-        <w:rPr>
-          <w:highlight w:val="yellow"/>
-        </w:rPr>
-        <w:t xml:space="preserve"> </w:t>
-      </w:r>
-      <w:r>
-        <w:rPr>
-          <w:highlight w:val="yellow"/>
+          <w:highlight w:val="green"/>
         </w:rPr>
         <w:t>ranking all speakers in the tournament</w:t>
       </w:r>
@@ -859,8 +867,6 @@
       </w:r>
     </w:p>
     <w:p>
-      <w:bookmarkStart w:id="0" w:name="_GoBack"/>
-      <w:bookmarkEnd w:id="0"/>
       <w:r>
         <w:rPr>
           <w:highlight w:val="yellow"/>

</xml_diff>

<commit_message>
Created methods which allow for the results to be viewed by any user which shows the full rankings.  Functionality confirmed
</commit_message>
<xml_diff>
--- a/Charlie_User_Stories.docx
+++ b/Charlie_User_Stories.docx
@@ -70,7 +70,13 @@
         <w:t>Project: /</w:t>
       </w:r>
       <w:r>
-        <w:t>112</w:t>
+        <w:t>1</w:t>
+      </w:r>
+      <w:r>
+        <w:t>0</w:t>
+      </w:r>
+      <w:r>
+        <w:t>2</w:t>
       </w:r>
     </w:p>
     <w:p>
@@ -167,32 +173,39 @@
       </w:r>
     </w:p>
     <w:p>
-      <w:r>
-        <w:rPr>
-          <w:highlight w:val="yellow"/>
+      <w:pPr>
+        <w:rPr>
+          <w:highlight w:val="green"/>
+        </w:rPr>
+      </w:pPr>
+      <w:r>
+        <w:rPr>
+          <w:highlight w:val="green"/>
         </w:rPr>
         <w:t xml:space="preserve">(5 points) </w:t>
       </w:r>
       <w:r>
         <w:rPr>
-          <w:highlight w:val="yellow"/>
+          <w:highlight w:val="green"/>
         </w:rPr>
         <w:t>As a debater, I would like to be able to view pairings for each round showing me my opponent, the room I am debating in, and my judge</w:t>
       </w:r>
     </w:p>
     <w:p>
-      <w:r>
-        <w:t>(</w:t>
-      </w:r>
-      <w:r>
-        <w:rPr>
-          <w:highlight w:val="yellow"/>
-        </w:rPr>
-        <w:t xml:space="preserve">2 points) </w:t>
-      </w:r>
-      <w:r>
-        <w:rPr>
-          <w:highlight w:val="yellow"/>
+      <w:pPr>
+        <w:rPr>
+          <w:highlight w:val="green"/>
+        </w:rPr>
+      </w:pPr>
+      <w:r>
+        <w:rPr>
+          <w:highlight w:val="green"/>
+        </w:rPr>
+        <w:t xml:space="preserve">(2 points) </w:t>
+      </w:r>
+      <w:r>
+        <w:rPr>
+          <w:highlight w:val="green"/>
         </w:rPr>
         <w:t>As a debater, I would like to be able to click a link on the pairings and see my judge’s philosophy</w:t>
       </w:r>
@@ -200,13 +213,13 @@
     <w:p>
       <w:r>
         <w:rPr>
-          <w:highlight w:val="yellow"/>
+          <w:highlight w:val="green"/>
         </w:rPr>
         <w:t xml:space="preserve">(2 points) </w:t>
       </w:r>
       <w:r>
         <w:rPr>
-          <w:highlight w:val="yellow"/>
+          <w:highlight w:val="green"/>
         </w:rPr>
         <w:t>As a debater, I would like to see all tournament details and which teams have been entered</w:t>
       </w:r>
@@ -679,73 +692,73 @@
       </w:r>
     </w:p>
     <w:p>
+      <w:r>
+        <w:rPr>
+          <w:highlight w:val="green"/>
+        </w:rPr>
+        <w:t xml:space="preserve">(2 points) </w:t>
+      </w:r>
+      <w:r>
+        <w:rPr>
+          <w:highlight w:val="green"/>
+        </w:rPr>
+        <w:t>As a tournament director, I would like to be able to view each ballot submitted by judges</w:t>
+      </w:r>
+    </w:p>
+    <w:p>
+      <w:r>
+        <w:t xml:space="preserve">(5 points) </w:t>
+      </w:r>
+      <w:r>
+        <w:t>As a tournament director, I would like to be able to send pairings to all debaters, coaches, and judges via email</w:t>
+      </w:r>
+    </w:p>
+    <w:p>
+      <w:pPr>
+        <w:rPr>
+          <w:highlight w:val="green"/>
+        </w:rPr>
+      </w:pPr>
+      <w:r>
+        <w:rPr>
+          <w:highlight w:val="green"/>
+        </w:rPr>
+        <w:t>(</w:t>
+      </w:r>
+      <w:r>
+        <w:rPr>
+          <w:highlight w:val="green"/>
+        </w:rPr>
+        <w:t>5</w:t>
+      </w:r>
+      <w:r>
+        <w:rPr>
+          <w:highlight w:val="green"/>
+        </w:rPr>
+        <w:t xml:space="preserve"> points) </w:t>
+      </w:r>
+      <w:r>
+        <w:rPr>
+          <w:highlight w:val="green"/>
+        </w:rPr>
+        <w:t>As a tournament director, I would like to be able to generate cumulation sheets</w:t>
+      </w:r>
+      <w:r>
+        <w:rPr>
+          <w:highlight w:val="green"/>
+        </w:rPr>
+        <w:t xml:space="preserve"> </w:t>
+      </w:r>
+      <w:r>
+        <w:rPr>
+          <w:highlight w:val="green"/>
+        </w:rPr>
+        <w:t>indicating the final ranking of teams after preliminary rounds which shows their performance for each round</w:t>
+      </w:r>
+    </w:p>
+    <w:p>
       <w:bookmarkStart w:id="0" w:name="_GoBack"/>
       <w:bookmarkEnd w:id="0"/>
-      <w:r>
-        <w:rPr>
-          <w:highlight w:val="green"/>
-        </w:rPr>
-        <w:t xml:space="preserve">(2 points) </w:t>
-      </w:r>
-      <w:r>
-        <w:rPr>
-          <w:highlight w:val="green"/>
-        </w:rPr>
-        <w:t>As a tournament director, I would like to be able to view each ballot submitted by judges</w:t>
-      </w:r>
-    </w:p>
-    <w:p>
-      <w:r>
-        <w:t xml:space="preserve">(5 points) </w:t>
-      </w:r>
-      <w:r>
-        <w:t>As a tournament director, I would like to be able to send pairings to all debaters, coaches, and judges via email</w:t>
-      </w:r>
-    </w:p>
-    <w:p>
-      <w:pPr>
-        <w:rPr>
-          <w:highlight w:val="yellow"/>
-        </w:rPr>
-      </w:pPr>
-      <w:r>
-        <w:rPr>
-          <w:highlight w:val="yellow"/>
-        </w:rPr>
-        <w:t>(</w:t>
-      </w:r>
-      <w:r>
-        <w:rPr>
-          <w:highlight w:val="yellow"/>
-        </w:rPr>
-        <w:t>5</w:t>
-      </w:r>
-      <w:r>
-        <w:rPr>
-          <w:highlight w:val="yellow"/>
-        </w:rPr>
-        <w:t xml:space="preserve"> points) </w:t>
-      </w:r>
-      <w:r>
-        <w:rPr>
-          <w:highlight w:val="yellow"/>
-        </w:rPr>
-        <w:t>As a tournament director, I would like to be able to generate cumulation sheets</w:t>
-      </w:r>
-      <w:r>
-        <w:rPr>
-          <w:highlight w:val="yellow"/>
-        </w:rPr>
-        <w:t xml:space="preserve"> </w:t>
-      </w:r>
-      <w:r>
-        <w:rPr>
-          <w:highlight w:val="yellow"/>
-        </w:rPr>
-        <w:t>indicating the final ranking of teams after preliminary rounds which shows their performance for each round</w:t>
-      </w:r>
-    </w:p>
-    <w:p>
       <w:r>
         <w:rPr>
           <w:highlight w:val="green"/>

</xml_diff>

<commit_message>
Enabled the ability to hyperlink the debate invitation on the view which shows all tournament information.  Functionality confirmed
</commit_message>
<xml_diff>
--- a/Charlie_User_Stories.docx
+++ b/Charlie_User_Stories.docx
@@ -269,18 +269,33 @@
     </w:p>
     <w:p>
       <w:r>
+        <w:rPr>
+          <w:highlight w:val="green"/>
+        </w:rPr>
         <w:t>(</w:t>
       </w:r>
       <w:r>
+        <w:rPr>
+          <w:highlight w:val="green"/>
+        </w:rPr>
         <w:t>5</w:t>
       </w:r>
       <w:r>
+        <w:rPr>
+          <w:highlight w:val="green"/>
+        </w:rPr>
         <w:t xml:space="preserve"> points) </w:t>
       </w:r>
       <w:r>
+        <w:rPr>
+          <w:highlight w:val="green"/>
+        </w:rPr>
         <w:t>As a judge, I would like to be able to receive an email informing me which time I am judging, the room, and which teams</w:t>
       </w:r>
       <w:r>
+        <w:rPr>
+          <w:highlight w:val="green"/>
+        </w:rPr>
         <w:t>, using an Email API</w:t>
       </w:r>
     </w:p>
@@ -426,24 +441,50 @@
       </w:r>
     </w:p>
     <w:p>
-      <w:r>
-        <w:t>(1</w:t>
-      </w:r>
-      <w:r>
+      <w:pPr>
+        <w:rPr>
+          <w:highlight w:val="green"/>
+        </w:rPr>
+      </w:pPr>
+      <w:r>
+        <w:t>(</w:t>
+      </w:r>
+      <w:r>
+        <w:rPr>
+          <w:highlight w:val="green"/>
+        </w:rPr>
+        <w:t>1</w:t>
+      </w:r>
+      <w:r>
+        <w:rPr>
+          <w:highlight w:val="green"/>
+        </w:rPr>
         <w:t>5</w:t>
       </w:r>
       <w:r>
+        <w:rPr>
+          <w:highlight w:val="green"/>
+        </w:rPr>
         <w:t xml:space="preserve"> points) </w:t>
       </w:r>
       <w:r>
+        <w:rPr>
+          <w:highlight w:val="green"/>
+        </w:rPr>
         <w:t xml:space="preserve">As a coach, I would like to be able to compare two </w:t>
       </w:r>
       <w:proofErr w:type="gramStart"/>
       <w:r>
+        <w:rPr>
+          <w:highlight w:val="green"/>
+        </w:rPr>
         <w:t>teams</w:t>
       </w:r>
       <w:proofErr w:type="gramEnd"/>
       <w:r>
+        <w:rPr>
+          <w:highlight w:val="green"/>
+        </w:rPr>
         <w:t xml:space="preserve"> annual performance using data visualization tools (using Chart JS).  This comparison would include:</w:t>
       </w:r>
     </w:p>
@@ -454,8 +495,14 @@
           <w:ilvl w:val="0"/>
           <w:numId w:val="3"/>
         </w:numPr>
-      </w:pPr>
-      <w:r>
+        <w:rPr>
+          <w:highlight w:val="green"/>
+        </w:rPr>
+      </w:pPr>
+      <w:r>
+        <w:rPr>
+          <w:highlight w:val="green"/>
+        </w:rPr>
         <w:t>Records at each tournament</w:t>
       </w:r>
     </w:p>
@@ -466,8 +513,14 @@
           <w:ilvl w:val="0"/>
           <w:numId w:val="3"/>
         </w:numPr>
-      </w:pPr>
-      <w:r>
+        <w:rPr>
+          <w:highlight w:val="green"/>
+        </w:rPr>
+      </w:pPr>
+      <w:r>
+        <w:rPr>
+          <w:highlight w:val="green"/>
+        </w:rPr>
         <w:t>Records against each other</w:t>
       </w:r>
     </w:p>
@@ -478,8 +531,14 @@
           <w:ilvl w:val="0"/>
           <w:numId w:val="3"/>
         </w:numPr>
-      </w:pPr>
-      <w:r>
+        <w:rPr>
+          <w:highlight w:val="green"/>
+        </w:rPr>
+      </w:pPr>
+      <w:r>
+        <w:rPr>
+          <w:highlight w:val="green"/>
+        </w:rPr>
         <w:t>Yearly performance metric line graph (speaker points and wins would be different graphs)</w:t>
       </w:r>
     </w:p>
@@ -490,8 +549,14 @@
           <w:ilvl w:val="0"/>
           <w:numId w:val="3"/>
         </w:numPr>
-      </w:pPr>
-      <w:r>
+        <w:rPr>
+          <w:highlight w:val="green"/>
+        </w:rPr>
+      </w:pPr>
+      <w:r>
+        <w:rPr>
+          <w:highlight w:val="green"/>
+        </w:rPr>
         <w:t>Bonus: Records against the teams they have both faced</w:t>
       </w:r>
     </w:p>
@@ -706,59 +771,65 @@
       </w:r>
     </w:p>
     <w:p>
-      <w:r>
-        <w:t xml:space="preserve">(5 points) </w:t>
-      </w:r>
-      <w:r>
-        <w:t>As a tournament director, I would like to be able to send pairings to all debaters, coaches, and judges via email</w:t>
-      </w:r>
-    </w:p>
-    <w:p>
-      <w:pPr>
-        <w:rPr>
-          <w:highlight w:val="green"/>
-        </w:rPr>
-      </w:pPr>
-      <w:r>
-        <w:rPr>
-          <w:highlight w:val="green"/>
-        </w:rPr>
-        <w:t>(</w:t>
-      </w:r>
-      <w:r>
-        <w:rPr>
-          <w:highlight w:val="green"/>
-        </w:rPr>
-        <w:t>5</w:t>
-      </w:r>
-      <w:r>
-        <w:rPr>
-          <w:highlight w:val="green"/>
-        </w:rPr>
-        <w:t xml:space="preserve"> points) </w:t>
-      </w:r>
-      <w:r>
-        <w:rPr>
-          <w:highlight w:val="green"/>
-        </w:rPr>
-        <w:t>As a tournament director, I would like to be able to generate cumulation sheets</w:t>
-      </w:r>
-      <w:r>
-        <w:rPr>
-          <w:highlight w:val="green"/>
-        </w:rPr>
-        <w:t xml:space="preserve"> </w:t>
-      </w:r>
-      <w:r>
-        <w:rPr>
-          <w:highlight w:val="green"/>
-        </w:rPr>
-        <w:t>indicating the final ranking of teams after preliminary rounds which shows their performance for each round</w:t>
-      </w:r>
-    </w:p>
-    <w:p>
       <w:bookmarkStart w:id="0" w:name="_GoBack"/>
       <w:bookmarkEnd w:id="0"/>
+      <w:r>
+        <w:rPr>
+          <w:highlight w:val="green"/>
+        </w:rPr>
+        <w:t xml:space="preserve">(5 points) </w:t>
+      </w:r>
+      <w:r>
+        <w:rPr>
+          <w:highlight w:val="green"/>
+        </w:rPr>
+        <w:t>As a tournament director, I would like to be able to send pairings to all debaters, coaches, and judges via email</w:t>
+      </w:r>
+    </w:p>
+    <w:p>
+      <w:pPr>
+        <w:rPr>
+          <w:highlight w:val="green"/>
+        </w:rPr>
+      </w:pPr>
+      <w:r>
+        <w:rPr>
+          <w:highlight w:val="green"/>
+        </w:rPr>
+        <w:t>(</w:t>
+      </w:r>
+      <w:r>
+        <w:rPr>
+          <w:highlight w:val="green"/>
+        </w:rPr>
+        <w:t>5</w:t>
+      </w:r>
+      <w:r>
+        <w:rPr>
+          <w:highlight w:val="green"/>
+        </w:rPr>
+        <w:t xml:space="preserve"> points) </w:t>
+      </w:r>
+      <w:r>
+        <w:rPr>
+          <w:highlight w:val="green"/>
+        </w:rPr>
+        <w:t>As a tournament director, I would like to be able to generate cumulation sheets</w:t>
+      </w:r>
+      <w:r>
+        <w:rPr>
+          <w:highlight w:val="green"/>
+        </w:rPr>
+        <w:t xml:space="preserve"> </w:t>
+      </w:r>
+      <w:r>
+        <w:rPr>
+          <w:highlight w:val="green"/>
+        </w:rPr>
+        <w:t>indicating the final ranking of teams after preliminary rounds which shows their performance for each round</w:t>
+      </w:r>
+    </w:p>
+    <w:p>
       <w:r>
         <w:rPr>
           <w:highlight w:val="green"/>

</xml_diff>